<commit_message>
update software package of RSVD simulation and experiment report
</commit_message>
<xml_diff>
--- a/SVR for large MIMO/real SVR matlab/CSVR/Verification Test/Experimental Settings.docx
+++ b/SVR for large MIMO/real SVR matlab/CSVR/Verification Test/Experimental Settings.docx
@@ -15,8 +15,65 @@
           <w:szCs w:val="20"/>
         </w:rPr>
       </w:pPr>
+    </w:p>
+    <w:p>
+      <w:pPr>
+        <w:pStyle w:val="Title"/>
+        <w:jc w:val="center"/>
+      </w:pPr>
+      <w:r>
+        <w:t>Experiment</w:t>
+      </w:r>
+      <w:r>
+        <w:t>s</w:t>
+      </w:r>
+      <w:r>
+        <w:t xml:space="preserve"> of SVR and MMSE</w:t>
+      </w:r>
+    </w:p>
+    <w:p>
+      <w:pPr>
+        <w:pStyle w:val="Heading2"/>
+        <w:jc w:val="center"/>
+      </w:pPr>
+      <w:proofErr w:type="spellStart"/>
+      <w:r>
+        <w:t>Tianpei</w:t>
+      </w:r>
+      <w:proofErr w:type="spellEnd"/>
+      <w:r>
+        <w:t xml:space="preserve"> Chen</w:t>
+      </w:r>
       <w:bookmarkStart w:id="0" w:name="_GoBack"/>
       <w:bookmarkEnd w:id="0"/>
+    </w:p>
+    <w:p>
+      <w:pPr>
+        <w:autoSpaceDE w:val="0"/>
+        <w:autoSpaceDN w:val="0"/>
+        <w:adjustRightInd w:val="0"/>
+        <w:spacing w:after="0" w:line="240" w:lineRule="auto"/>
+        <w:rPr>
+          <w:rFonts w:ascii="Courier New" w:hAnsi="Courier New" w:cs="Courier New"/>
+          <w:color w:val="000000"/>
+          <w:sz w:val="20"/>
+          <w:szCs w:val="20"/>
+        </w:rPr>
+      </w:pPr>
+    </w:p>
+    <w:p>
+      <w:pPr>
+        <w:autoSpaceDE w:val="0"/>
+        <w:autoSpaceDN w:val="0"/>
+        <w:adjustRightInd w:val="0"/>
+        <w:spacing w:after="0" w:line="240" w:lineRule="auto"/>
+        <w:rPr>
+          <w:rFonts w:ascii="Courier New" w:hAnsi="Courier New" w:cs="Courier New"/>
+          <w:color w:val="000000"/>
+          <w:sz w:val="20"/>
+          <w:szCs w:val="20"/>
+        </w:rPr>
+      </w:pPr>
     </w:p>
     <w:p>
       <w:pPr>
@@ -725,6 +782,9 @@
         <w:adjustRightInd w:val="0"/>
         <w:spacing w:after="0" w:line="240" w:lineRule="auto"/>
       </w:pPr>
+      <w:r>
+        <w:t>The prediction risk, training error and the accuracy of regression coefficient vectors are evaluated by mean square errors (MSE).</w:t>
+      </w:r>
     </w:p>
     <w:p>
       <w:pPr>
@@ -733,6 +793,14 @@
         <w:adjustRightInd w:val="0"/>
         <w:spacing w:after="0" w:line="240" w:lineRule="auto"/>
       </w:pPr>
+    </w:p>
+    <w:p>
+      <w:pPr>
+        <w:pStyle w:val="Heading1"/>
+      </w:pPr>
+      <w:r>
+        <w:t>Experiment 1</w:t>
+      </w:r>
     </w:p>
     <w:p>
       <w:pPr>
@@ -826,142 +894,6 @@
                 <pic:pic xmlns:pic="http://schemas.openxmlformats.org/drawingml/2006/picture">
                   <pic:nvPicPr>
                     <pic:cNvPr id="0" name="Picture 1"/>
-                    <pic:cNvPicPr>
-                      <a:picLocks noChangeAspect="1" noChangeArrowheads="1"/>
-                    </pic:cNvPicPr>
-                  </pic:nvPicPr>
-                  <pic:blipFill>
-                    <a:blip r:embed="rId4">
-                      <a:extLst>
-                        <a:ext uri="{28A0092B-C50C-407E-A947-70E740481C1C}">
-                          <a14:useLocalDpi xmlns:a14="http://schemas.microsoft.com/office/drawing/2010/main" val="0"/>
-                        </a:ext>
-                      </a:extLst>
-                    </a:blip>
-                    <a:srcRect/>
-                    <a:stretch>
-                      <a:fillRect/>
-                    </a:stretch>
-                  </pic:blipFill>
-                  <pic:spPr bwMode="auto">
-                    <a:xfrm>
-                      <a:off x="0" y="0"/>
-                      <a:ext cx="5332095" cy="4001770"/>
-                    </a:xfrm>
-                    <a:prstGeom prst="rect">
-                      <a:avLst/>
-                    </a:prstGeom>
-                    <a:noFill/>
-                    <a:ln>
-                      <a:noFill/>
-                    </a:ln>
-                  </pic:spPr>
-                </pic:pic>
-              </a:graphicData>
-            </a:graphic>
-          </wp:inline>
-        </w:drawing>
-      </w:r>
-    </w:p>
-    <w:p>
-      <w:pPr>
-        <w:jc w:val="center"/>
-      </w:pPr>
-      <w:r>
-        <w:t>Figure 1</w:t>
-      </w:r>
-    </w:p>
-    <w:p>
-      <w:r>
-        <w:t>T</w:t>
-      </w:r>
-      <w:r>
-        <w:t>he hyper</w:t>
-      </w:r>
-      <w:r>
-        <w:t>-</w:t>
-      </w:r>
-      <w:r>
-        <w:t>parameters</w:t>
-      </w:r>
-      <w:r>
-        <w:t xml:space="preserve"> settings</w:t>
-      </w:r>
-      <w:r>
-        <w:t xml:space="preserve"> of SVR are</w:t>
-      </w:r>
-    </w:p>
-    <w:p>
-      <w:r>
-        <w:t>C=</w:t>
-      </w:r>
-      <w:r>
-        <w:t xml:space="preserve">1.000000 </w:t>
-      </w:r>
-    </w:p>
-    <w:p>
-      <m:oMath>
-        <m:r>
-          <m:rPr>
-            <m:sty m:val="p"/>
-          </m:rPr>
-          <w:rPr>
-            <w:rFonts w:ascii="Cambria Math" w:hAnsi="Cambria Math"/>
-          </w:rPr>
-          <m:t>ϵ</m:t>
-        </m:r>
-      </m:oMath>
-      <w:r>
-        <w:t xml:space="preserve"> </w:t>
-      </w:r>
-      <w:r>
-        <w:t>=</w:t>
-      </w:r>
-      <w:r>
-        <w:t>0.0000001000</w:t>
-      </w:r>
-    </w:p>
-    <w:p>
-      <w:proofErr w:type="spellStart"/>
-      <w:proofErr w:type="gramStart"/>
-      <w:r>
-        <w:t>tolerence</w:t>
-      </w:r>
-      <w:proofErr w:type="spellEnd"/>
-      <w:proofErr w:type="gramEnd"/>
-      <w:r>
-        <w:t xml:space="preserve"> of the duality gap=</w:t>
-      </w:r>
-      <w:r>
-        <w:t>0.0010000000</w:t>
-      </w:r>
-    </w:p>
-    <w:p/>
-    <w:p>
-      <w:r>
-        <w:t>Figure 1 shows the prediction risk comparison between the SVR and MMSE, it indicate the SVR  can outperform MMSE in a small training data set (30), but performs worse when it comes to large  number of training data.</w:t>
-      </w:r>
-    </w:p>
-    <w:p/>
-    <w:p>
-      <w:r>
-        <w:rPr>
-          <w:noProof/>
-        </w:rPr>
-        <w:lastRenderedPageBreak/>
-        <w:drawing>
-          <wp:inline distT="0" distB="0" distL="0" distR="0">
-            <wp:extent cx="5332095" cy="4001770"/>
-            <wp:effectExtent l="0" t="0" r="0" b="0"/>
-            <wp:docPr id="2" name="Picture 2"/>
-            <wp:cNvGraphicFramePr>
-              <a:graphicFrameLocks xmlns:a="http://schemas.openxmlformats.org/drawingml/2006/main" noChangeAspect="1"/>
-            </wp:cNvGraphicFramePr>
-            <a:graphic xmlns:a="http://schemas.openxmlformats.org/drawingml/2006/main">
-              <a:graphicData uri="http://schemas.openxmlformats.org/drawingml/2006/picture">
-                <pic:pic xmlns:pic="http://schemas.openxmlformats.org/drawingml/2006/picture">
-                  <pic:nvPicPr>
-                    <pic:cNvPr id="0" name="Picture 2"/>
                     <pic:cNvPicPr>
                       <a:picLocks noChangeAspect="1" noChangeArrowheads="1"/>
                     </pic:cNvPicPr>
@@ -1004,30 +936,7 @@
         <w:jc w:val="center"/>
       </w:pPr>
       <w:r>
-        <w:t>Figure 2</w:t>
-      </w:r>
-    </w:p>
-    <w:p>
-      <w:r>
-        <w:t xml:space="preserve">Figure 2 shows the MSE performances of training data set of SVR and MMSE, shows MMSE can achieve lower MSE for training data set over SVR.  </w:t>
-      </w:r>
-    </w:p>
-    <w:p/>
-    <w:p/>
-    <w:p/>
-    <w:p/>
-    <w:p>
-      <w:r>
-        <w:t>Then the</w:t>
-      </w:r>
-      <w:r>
-        <w:t xml:space="preserve"> Second</w:t>
-      </w:r>
-      <w:r>
-        <w:t xml:space="preserve"> experiment is performed to evaluate the performances of SVR and MMSE under different SNRs.</w:t>
-      </w:r>
-      <w:r>
-        <w:t xml:space="preserve"> </w:t>
+        <w:t>Figure 1</w:t>
       </w:r>
     </w:p>
     <w:p>
@@ -1098,6 +1007,15 @@
     <w:p/>
     <w:p>
       <w:r>
+        <w:t>Figure 1 shows the prediction risk comparison between the SVR and MMSE, it indicate the SVR  can outperform MMSE in a small training data set (30), but performs worse when it comes to</w:t>
+      </w:r>
+      <w:r>
+        <w:t xml:space="preserve"> large  number of training data.</w:t>
+      </w:r>
+    </w:p>
+    <w:p/>
+    <w:p>
+      <w:r>
         <w:rPr>
           <w:noProof/>
         </w:rPr>
@@ -1106,7 +1024,7 @@
           <wp:inline distT="0" distB="0" distL="0" distR="0">
             <wp:extent cx="5332095" cy="4001770"/>
             <wp:effectExtent l="0" t="0" r="0" b="0"/>
-            <wp:docPr id="3" name="Picture 3"/>
+            <wp:docPr id="2" name="Picture 2"/>
             <wp:cNvGraphicFramePr>
               <a:graphicFrameLocks xmlns:a="http://schemas.openxmlformats.org/drawingml/2006/main" noChangeAspect="1"/>
             </wp:cNvGraphicFramePr>
@@ -1114,7 +1032,7 @@
               <a:graphicData uri="http://schemas.openxmlformats.org/drawingml/2006/picture">
                 <pic:pic xmlns:pic="http://schemas.openxmlformats.org/drawingml/2006/picture">
                   <pic:nvPicPr>
-                    <pic:cNvPr id="0" name="Picture 3"/>
+                    <pic:cNvPr id="0" name="Picture 2"/>
                     <pic:cNvPicPr>
                       <a:picLocks noChangeAspect="1" noChangeArrowheads="1"/>
                     </pic:cNvPicPr>
@@ -1157,25 +1075,186 @@
         <w:jc w:val="center"/>
       </w:pPr>
       <w:r>
-        <w:t>Figure 3</w:t>
-      </w:r>
-    </w:p>
-    <w:p>
-      <w:r>
-        <w:t>Figure 3 shows the prediction performances comparison between SVR and MMSE</w:t>
-      </w:r>
-      <w:r>
-        <w:t xml:space="preserve"> over different SNR</w:t>
-      </w:r>
-      <w:r>
-        <w:t xml:space="preserve">. From figure 3, </w:t>
-      </w:r>
-      <w:r>
-        <w:t>it can be seen that SVR outperforms MMSE in 5 to 30 dB region, but performs worse when the SNR gets higher.</w:t>
+        <w:t>Figure 2</w:t>
+      </w:r>
+    </w:p>
+    <w:p>
+      <w:r>
+        <w:t xml:space="preserve">Figure 2 shows the MSE performances of training data set of SVR and MMSE, shows MMSE can achieve lower MSE for training data set over SVR.  </w:t>
       </w:r>
     </w:p>
     <w:p/>
     <w:p/>
+    <w:p/>
+    <w:p>
+      <w:pPr>
+        <w:pStyle w:val="Heading1"/>
+      </w:pPr>
+      <w:r>
+        <w:t>Experiment 2</w:t>
+      </w:r>
+    </w:p>
+    <w:p>
+      <w:r>
+        <w:t>Then the</w:t>
+      </w:r>
+      <w:r>
+        <w:t xml:space="preserve"> Second</w:t>
+      </w:r>
+      <w:r>
+        <w:t xml:space="preserve"> experiment is performed to evaluate the performances of SVR and MMSE under different SNRs.</w:t>
+      </w:r>
+      <w:r>
+        <w:t xml:space="preserve"> </w:t>
+      </w:r>
+    </w:p>
+    <w:p>
+      <w:r>
+        <w:t>T</w:t>
+      </w:r>
+      <w:r>
+        <w:t>he hyper</w:t>
+      </w:r>
+      <w:r>
+        <w:t>-</w:t>
+      </w:r>
+      <w:r>
+        <w:t>parameters</w:t>
+      </w:r>
+      <w:r>
+        <w:t xml:space="preserve"> settings</w:t>
+      </w:r>
+      <w:r>
+        <w:t xml:space="preserve"> of SVR are</w:t>
+      </w:r>
+    </w:p>
+    <w:p>
+      <w:r>
+        <w:t>C=</w:t>
+      </w:r>
+      <w:r>
+        <w:t xml:space="preserve">1.000000 </w:t>
+      </w:r>
+    </w:p>
+    <w:p>
+      <m:oMath>
+        <m:r>
+          <m:rPr>
+            <m:sty m:val="p"/>
+          </m:rPr>
+          <w:rPr>
+            <w:rFonts w:ascii="Cambria Math" w:hAnsi="Cambria Math"/>
+          </w:rPr>
+          <m:t>ϵ</m:t>
+        </m:r>
+      </m:oMath>
+      <w:r>
+        <w:t xml:space="preserve"> </w:t>
+      </w:r>
+      <w:r>
+        <w:t>=</w:t>
+      </w:r>
+      <w:r>
+        <w:t>0.0000001000</w:t>
+      </w:r>
+    </w:p>
+    <w:p>
+      <w:proofErr w:type="spellStart"/>
+      <w:proofErr w:type="gramStart"/>
+      <w:r>
+        <w:t>tolerence</w:t>
+      </w:r>
+      <w:proofErr w:type="spellEnd"/>
+      <w:proofErr w:type="gramEnd"/>
+      <w:r>
+        <w:t xml:space="preserve"> of the duality gap=</w:t>
+      </w:r>
+      <w:r>
+        <w:t>0.0010000000</w:t>
+      </w:r>
+    </w:p>
+    <w:p/>
+    <w:p>
+      <w:r>
+        <w:rPr>
+          <w:noProof/>
+        </w:rPr>
+        <w:lastRenderedPageBreak/>
+        <w:drawing>
+          <wp:inline distT="0" distB="0" distL="0" distR="0">
+            <wp:extent cx="5332095" cy="4001770"/>
+            <wp:effectExtent l="0" t="0" r="0" b="0"/>
+            <wp:docPr id="3" name="Picture 3"/>
+            <wp:cNvGraphicFramePr>
+              <a:graphicFrameLocks xmlns:a="http://schemas.openxmlformats.org/drawingml/2006/main" noChangeAspect="1"/>
+            </wp:cNvGraphicFramePr>
+            <a:graphic xmlns:a="http://schemas.openxmlformats.org/drawingml/2006/main">
+              <a:graphicData uri="http://schemas.openxmlformats.org/drawingml/2006/picture">
+                <pic:pic xmlns:pic="http://schemas.openxmlformats.org/drawingml/2006/picture">
+                  <pic:nvPicPr>
+                    <pic:cNvPr id="0" name="Picture 3"/>
+                    <pic:cNvPicPr>
+                      <a:picLocks noChangeAspect="1" noChangeArrowheads="1"/>
+                    </pic:cNvPicPr>
+                  </pic:nvPicPr>
+                  <pic:blipFill>
+                    <a:blip r:embed="rId7">
+                      <a:extLst>
+                        <a:ext uri="{28A0092B-C50C-407E-A947-70E740481C1C}">
+                          <a14:useLocalDpi xmlns:a14="http://schemas.microsoft.com/office/drawing/2010/main" val="0"/>
+                        </a:ext>
+                      </a:extLst>
+                    </a:blip>
+                    <a:srcRect/>
+                    <a:stretch>
+                      <a:fillRect/>
+                    </a:stretch>
+                  </pic:blipFill>
+                  <pic:spPr bwMode="auto">
+                    <a:xfrm>
+                      <a:off x="0" y="0"/>
+                      <a:ext cx="5332095" cy="4001770"/>
+                    </a:xfrm>
+                    <a:prstGeom prst="rect">
+                      <a:avLst/>
+                    </a:prstGeom>
+                    <a:noFill/>
+                    <a:ln>
+                      <a:noFill/>
+                    </a:ln>
+                  </pic:spPr>
+                </pic:pic>
+              </a:graphicData>
+            </a:graphic>
+          </wp:inline>
+        </w:drawing>
+      </w:r>
+    </w:p>
+    <w:p>
+      <w:pPr>
+        <w:jc w:val="center"/>
+      </w:pPr>
+      <w:r>
+        <w:t>Figure 3</w:t>
+      </w:r>
+    </w:p>
+    <w:p>
+      <w:r>
+        <w:t>Figure 3 shows the prediction performances comparison between SVR and MMSE</w:t>
+      </w:r>
+      <w:r>
+        <w:t xml:space="preserve"> over different SNR</w:t>
+      </w:r>
+      <w:r>
+        <w:t xml:space="preserve">. From figure 3, </w:t>
+      </w:r>
+      <w:r>
+        <w:t>it can be seen that SVR outperforms MMSE in 5 to 30 dB region, but performs</w:t>
+      </w:r>
+      <w:r>
+        <w:t xml:space="preserve"> worse when the SNR gets higher.</w:t>
+      </w:r>
+    </w:p>
     <w:p>
       <w:r>
         <w:rPr>
@@ -1200,7 +1279,7 @@
                     </pic:cNvPicPr>
                   </pic:nvPicPr>
                   <pic:blipFill>
-                    <a:blip r:embed="rId7">
+                    <a:blip r:embed="rId8">
                       <a:extLst>
                         <a:ext uri="{28A0092B-C50C-407E-A947-70E740481C1C}">
                           <a14:useLocalDpi xmlns:a14="http://schemas.microsoft.com/office/drawing/2010/main" val="0"/>
@@ -1254,6 +1333,533 @@
         <w:t xml:space="preserve"> </w:t>
       </w:r>
     </w:p>
+    <w:p/>
+    <w:p>
+      <w:pPr>
+        <w:pStyle w:val="Heading1"/>
+      </w:pPr>
+      <w:r>
+        <w:t>Experiment 3</w:t>
+      </w:r>
+    </w:p>
+    <w:p>
+      <w:r>
+        <w:t xml:space="preserve">The </w:t>
+      </w:r>
+      <w:r>
+        <w:t>Third experiment is launched</w:t>
+      </w:r>
+      <w:r>
+        <w:t xml:space="preserve"> to compare the regression accuracies</w:t>
+      </w:r>
+      <w:r>
+        <w:t xml:space="preserve"> between </w:t>
+      </w:r>
+      <w:r>
+        <w:t>SVR and MMSE</w:t>
+      </w:r>
+      <w:r>
+        <w:t xml:space="preserve"> with respect to the</w:t>
+      </w:r>
+      <w:r>
+        <w:t xml:space="preserve"> regression coefficient</w:t>
+      </w:r>
+      <w:r>
+        <w:t xml:space="preserve"> vectors.</w:t>
+      </w:r>
+      <w:r>
+        <w:t xml:space="preserve"> </w:t>
+      </w:r>
+    </w:p>
+    <w:p>
+      <w:r>
+        <w:t xml:space="preserve">The accuracy is evaluated by the mean square error, which is given by </w:t>
+      </w:r>
+    </w:p>
+    <w:p>
+      <w:pPr>
+        <w:jc w:val="center"/>
+      </w:pPr>
+      <m:oMath>
+        <m:r>
+          <m:rPr>
+            <m:sty m:val="p"/>
+          </m:rPr>
+          <w:rPr>
+            <w:rFonts w:ascii="Cambria Math" w:hAnsi="Cambria Math"/>
+          </w:rPr>
+          <m:t>MSE=</m:t>
+        </m:r>
+        <m:sSup>
+          <m:sSupPr>
+            <m:ctrlPr>
+              <w:rPr>
+                <w:rFonts w:ascii="Cambria Math" w:hAnsi="Cambria Math"/>
+              </w:rPr>
+            </m:ctrlPr>
+          </m:sSupPr>
+          <m:e>
+            <m:r>
+              <m:rPr>
+                <m:sty m:val="p"/>
+              </m:rPr>
+              <w:rPr>
+                <w:rFonts w:ascii="Cambria Math" w:hAnsi="Cambria Math"/>
+              </w:rPr>
+              <m:t>||W-</m:t>
+            </m:r>
+            <m:sSub>
+              <m:sSubPr>
+                <m:ctrlPr>
+                  <w:rPr>
+                    <w:rFonts w:ascii="Cambria Math" w:hAnsi="Cambria Math"/>
+                  </w:rPr>
+                </m:ctrlPr>
+              </m:sSubPr>
+              <m:e>
+                <m:r>
+                  <w:rPr>
+                    <w:rFonts w:ascii="Cambria Math" w:hAnsi="Cambria Math"/>
+                  </w:rPr>
+                  <m:t>W</m:t>
+                </m:r>
+              </m:e>
+              <m:sub>
+                <m:r>
+                  <w:rPr>
+                    <w:rFonts w:ascii="Cambria Math" w:hAnsi="Cambria Math"/>
+                  </w:rPr>
+                  <m:t>e</m:t>
+                </m:r>
+              </m:sub>
+            </m:sSub>
+            <m:r>
+              <m:rPr>
+                <m:sty m:val="p"/>
+              </m:rPr>
+              <w:rPr>
+                <w:rFonts w:ascii="Cambria Math" w:hAnsi="Cambria Math"/>
+              </w:rPr>
+              <m:t>||</m:t>
+            </m:r>
+          </m:e>
+          <m:sup>
+            <m:r>
+              <w:rPr>
+                <w:rFonts w:ascii="Cambria Math" w:hAnsi="Cambria Math"/>
+              </w:rPr>
+              <m:t>2</m:t>
+            </m:r>
+          </m:sup>
+        </m:sSup>
+      </m:oMath>
+      <w:r>
+        <w:t xml:space="preserve">  (4)</w:t>
+      </w:r>
+    </w:p>
+    <w:p>
+      <w:r>
+        <w:t xml:space="preserve">Where W is the true weight coefficient vector of the linear function as defined in (1),  </w:t>
+      </w:r>
+      <m:oMath>
+        <m:sSub>
+          <m:sSubPr>
+            <m:ctrlPr>
+              <w:rPr>
+                <w:rFonts w:ascii="Cambria Math" w:hAnsi="Cambria Math"/>
+              </w:rPr>
+            </m:ctrlPr>
+          </m:sSubPr>
+          <m:e>
+            <m:r>
+              <w:rPr>
+                <w:rFonts w:ascii="Cambria Math" w:hAnsi="Cambria Math"/>
+              </w:rPr>
+              <m:t>W</m:t>
+            </m:r>
+          </m:e>
+          <m:sub>
+            <m:r>
+              <w:rPr>
+                <w:rFonts w:ascii="Cambria Math" w:hAnsi="Cambria Math"/>
+              </w:rPr>
+              <m:t>e</m:t>
+            </m:r>
+          </m:sub>
+        </m:sSub>
+      </m:oMath>
+      <w:r>
+        <w:t xml:space="preserve"> denotes the estimation of W from SVR or MMSE.</w:t>
+      </w:r>
+    </w:p>
+    <w:p>
+      <w:r>
+        <w:t xml:space="preserve"> The number</w:t>
+      </w:r>
+      <w:r>
+        <w:t xml:space="preserve"> of </w:t>
+      </w:r>
+      <w:r>
+        <w:t xml:space="preserve">training </w:t>
+      </w:r>
+      <w:r>
+        <w:t>data samples and the dimension</w:t>
+      </w:r>
+      <w:r>
+        <w:t>s</w:t>
+      </w:r>
+      <w:r>
+        <w:t xml:space="preserve"> of the linear functions are</w:t>
+      </w:r>
+    </w:p>
+    <w:p>
+      <w:r>
+        <w:t xml:space="preserve"> 30, 60, 120, 150</w:t>
+      </w:r>
+    </w:p>
+    <w:p>
+      <w:r>
+        <w:t xml:space="preserve"> T</w:t>
+      </w:r>
+      <w:r>
+        <w:t>he SNR (dB) we considered are</w:t>
+      </w:r>
+      <w:r>
+        <w:t xml:space="preserve"> </w:t>
+      </w:r>
+      <w:r>
+        <w:t>2:2:60</w:t>
+      </w:r>
+      <w:r>
+        <w:t xml:space="preserve"> dB</w:t>
+      </w:r>
+    </w:p>
+    <w:p>
+      <w:r>
+        <w:lastRenderedPageBreak/>
+        <w:t xml:space="preserve">Figure </w:t>
+      </w:r>
+      <w:r>
+        <w:t xml:space="preserve">5-8 show the comparison of the regression accuracy between SVR and MMSE with respect to different </w:t>
+      </w:r>
+      <w:r>
+        <w:t>number of training data samples</w:t>
+      </w:r>
+      <w:r>
+        <w:t xml:space="preserve"> (30, 60, 120, </w:t>
+      </w:r>
+      <w:proofErr w:type="gramStart"/>
+      <w:r>
+        <w:t>150</w:t>
+      </w:r>
+      <w:proofErr w:type="gramEnd"/>
+      <w:r>
+        <w:t>)</w:t>
+      </w:r>
+      <w:r>
+        <w:t>.</w:t>
+      </w:r>
+      <w:r>
+        <w:t xml:space="preserve"> </w:t>
+      </w:r>
+    </w:p>
+    <w:p>
+      <w:pPr>
+        <w:jc w:val="center"/>
+      </w:pPr>
+      <w:r>
+        <w:rPr>
+          <w:noProof/>
+        </w:rPr>
+        <w:drawing>
+          <wp:inline distT="0" distB="0" distL="0" distR="0">
+            <wp:extent cx="4159898" cy="3119057"/>
+            <wp:effectExtent l="0" t="0" r="0" b="0"/>
+            <wp:docPr id="4" name="Picture 4"/>
+            <wp:cNvGraphicFramePr>
+              <a:graphicFrameLocks xmlns:a="http://schemas.openxmlformats.org/drawingml/2006/main" noChangeAspect="1"/>
+            </wp:cNvGraphicFramePr>
+            <a:graphic xmlns:a="http://schemas.openxmlformats.org/drawingml/2006/main">
+              <a:graphicData uri="http://schemas.openxmlformats.org/drawingml/2006/picture">
+                <pic:pic xmlns:pic="http://schemas.openxmlformats.org/drawingml/2006/picture">
+                  <pic:nvPicPr>
+                    <pic:cNvPr id="0" name="Picture 1"/>
+                    <pic:cNvPicPr>
+                      <a:picLocks noChangeAspect="1" noChangeArrowheads="1"/>
+                    </pic:cNvPicPr>
+                  </pic:nvPicPr>
+                  <pic:blipFill>
+                    <a:blip r:embed="rId9">
+                      <a:extLst>
+                        <a:ext uri="{28A0092B-C50C-407E-A947-70E740481C1C}">
+                          <a14:useLocalDpi xmlns:a14="http://schemas.microsoft.com/office/drawing/2010/main" val="0"/>
+                        </a:ext>
+                      </a:extLst>
+                    </a:blip>
+                    <a:srcRect/>
+                    <a:stretch>
+                      <a:fillRect/>
+                    </a:stretch>
+                  </pic:blipFill>
+                  <pic:spPr bwMode="auto">
+                    <a:xfrm>
+                      <a:off x="0" y="0"/>
+                      <a:ext cx="4178848" cy="3133266"/>
+                    </a:xfrm>
+                    <a:prstGeom prst="rect">
+                      <a:avLst/>
+                    </a:prstGeom>
+                    <a:noFill/>
+                    <a:ln>
+                      <a:noFill/>
+                    </a:ln>
+                  </pic:spPr>
+                </pic:pic>
+              </a:graphicData>
+            </a:graphic>
+          </wp:inline>
+        </w:drawing>
+      </w:r>
+    </w:p>
+    <w:p>
+      <w:pPr>
+        <w:jc w:val="center"/>
+      </w:pPr>
+      <w:r>
+        <w:t>Figure 5</w:t>
+      </w:r>
+    </w:p>
+    <w:p>
+      <w:pPr>
+        <w:jc w:val="center"/>
+      </w:pPr>
+      <w:r>
+        <w:rPr>
+          <w:noProof/>
+        </w:rPr>
+        <w:drawing>
+          <wp:inline distT="0" distB="0" distL="0" distR="0">
+            <wp:extent cx="4122490" cy="3091009"/>
+            <wp:effectExtent l="0" t="0" r="0" b="0"/>
+            <wp:docPr id="5" name="Picture 5"/>
+            <wp:cNvGraphicFramePr>
+              <a:graphicFrameLocks xmlns:a="http://schemas.openxmlformats.org/drawingml/2006/main" noChangeAspect="1"/>
+            </wp:cNvGraphicFramePr>
+            <a:graphic xmlns:a="http://schemas.openxmlformats.org/drawingml/2006/main">
+              <a:graphicData uri="http://schemas.openxmlformats.org/drawingml/2006/picture">
+                <pic:pic xmlns:pic="http://schemas.openxmlformats.org/drawingml/2006/picture">
+                  <pic:nvPicPr>
+                    <pic:cNvPr id="0" name="Picture 2"/>
+                    <pic:cNvPicPr>
+                      <a:picLocks noChangeAspect="1" noChangeArrowheads="1"/>
+                    </pic:cNvPicPr>
+                  </pic:nvPicPr>
+                  <pic:blipFill>
+                    <a:blip r:embed="rId10">
+                      <a:extLst>
+                        <a:ext uri="{28A0092B-C50C-407E-A947-70E740481C1C}">
+                          <a14:useLocalDpi xmlns:a14="http://schemas.microsoft.com/office/drawing/2010/main" val="0"/>
+                        </a:ext>
+                      </a:extLst>
+                    </a:blip>
+                    <a:srcRect/>
+                    <a:stretch>
+                      <a:fillRect/>
+                    </a:stretch>
+                  </pic:blipFill>
+                  <pic:spPr bwMode="auto">
+                    <a:xfrm>
+                      <a:off x="0" y="0"/>
+                      <a:ext cx="4136712" cy="3101673"/>
+                    </a:xfrm>
+                    <a:prstGeom prst="rect">
+                      <a:avLst/>
+                    </a:prstGeom>
+                    <a:noFill/>
+                    <a:ln>
+                      <a:noFill/>
+                    </a:ln>
+                  </pic:spPr>
+                </pic:pic>
+              </a:graphicData>
+            </a:graphic>
+          </wp:inline>
+        </w:drawing>
+      </w:r>
+    </w:p>
+    <w:p>
+      <w:pPr>
+        <w:jc w:val="center"/>
+      </w:pPr>
+      <w:r>
+        <w:t>Figure 6</w:t>
+      </w:r>
+    </w:p>
+    <w:p>
+      <w:pPr>
+        <w:jc w:val="center"/>
+      </w:pPr>
+      <w:r>
+        <w:rPr>
+          <w:noProof/>
+        </w:rPr>
+        <w:lastRenderedPageBreak/>
+        <w:drawing>
+          <wp:inline distT="0" distB="0" distL="0" distR="0">
+            <wp:extent cx="4106385" cy="3078933"/>
+            <wp:effectExtent l="0" t="0" r="0" b="0"/>
+            <wp:docPr id="9" name="Picture 9"/>
+            <wp:cNvGraphicFramePr>
+              <a:graphicFrameLocks xmlns:a="http://schemas.openxmlformats.org/drawingml/2006/main" noChangeAspect="1"/>
+            </wp:cNvGraphicFramePr>
+            <a:graphic xmlns:a="http://schemas.openxmlformats.org/drawingml/2006/main">
+              <a:graphicData uri="http://schemas.openxmlformats.org/drawingml/2006/picture">
+                <pic:pic xmlns:pic="http://schemas.openxmlformats.org/drawingml/2006/picture">
+                  <pic:nvPicPr>
+                    <pic:cNvPr id="0" name="Picture 5"/>
+                    <pic:cNvPicPr>
+                      <a:picLocks noChangeAspect="1" noChangeArrowheads="1"/>
+                    </pic:cNvPicPr>
+                  </pic:nvPicPr>
+                  <pic:blipFill>
+                    <a:blip r:embed="rId11">
+                      <a:extLst>
+                        <a:ext uri="{28A0092B-C50C-407E-A947-70E740481C1C}">
+                          <a14:useLocalDpi xmlns:a14="http://schemas.microsoft.com/office/drawing/2010/main" val="0"/>
+                        </a:ext>
+                      </a:extLst>
+                    </a:blip>
+                    <a:srcRect/>
+                    <a:stretch>
+                      <a:fillRect/>
+                    </a:stretch>
+                  </pic:blipFill>
+                  <pic:spPr bwMode="auto">
+                    <a:xfrm>
+                      <a:off x="0" y="0"/>
+                      <a:ext cx="4116380" cy="3086427"/>
+                    </a:xfrm>
+                    <a:prstGeom prst="rect">
+                      <a:avLst/>
+                    </a:prstGeom>
+                    <a:noFill/>
+                    <a:ln>
+                      <a:noFill/>
+                    </a:ln>
+                  </pic:spPr>
+                </pic:pic>
+              </a:graphicData>
+            </a:graphic>
+          </wp:inline>
+        </w:drawing>
+      </w:r>
+    </w:p>
+    <w:p>
+      <w:pPr>
+        <w:jc w:val="center"/>
+      </w:pPr>
+      <w:r>
+        <w:t>Figure 7</w:t>
+      </w:r>
+    </w:p>
+    <w:p>
+      <w:pPr>
+        <w:jc w:val="center"/>
+      </w:pPr>
+      <w:r>
+        <w:rPr>
+          <w:noProof/>
+        </w:rPr>
+        <w:drawing>
+          <wp:inline distT="0" distB="0" distL="0" distR="0">
+            <wp:extent cx="3887602" cy="2914892"/>
+            <wp:effectExtent l="0" t="0" r="0" b="0"/>
+            <wp:docPr id="10" name="Picture 10"/>
+            <wp:cNvGraphicFramePr>
+              <a:graphicFrameLocks xmlns:a="http://schemas.openxmlformats.org/drawingml/2006/main" noChangeAspect="1"/>
+            </wp:cNvGraphicFramePr>
+            <a:graphic xmlns:a="http://schemas.openxmlformats.org/drawingml/2006/main">
+              <a:graphicData uri="http://schemas.openxmlformats.org/drawingml/2006/picture">
+                <pic:pic xmlns:pic="http://schemas.openxmlformats.org/drawingml/2006/picture">
+                  <pic:nvPicPr>
+                    <pic:cNvPr id="0" name="Picture 6"/>
+                    <pic:cNvPicPr>
+                      <a:picLocks noChangeAspect="1" noChangeArrowheads="1"/>
+                    </pic:cNvPicPr>
+                  </pic:nvPicPr>
+                  <pic:blipFill>
+                    <a:blip r:embed="rId12">
+                      <a:extLst>
+                        <a:ext uri="{28A0092B-C50C-407E-A947-70E740481C1C}">
+                          <a14:useLocalDpi xmlns:a14="http://schemas.microsoft.com/office/drawing/2010/main" val="0"/>
+                        </a:ext>
+                      </a:extLst>
+                    </a:blip>
+                    <a:srcRect/>
+                    <a:stretch>
+                      <a:fillRect/>
+                    </a:stretch>
+                  </pic:blipFill>
+                  <pic:spPr bwMode="auto">
+                    <a:xfrm>
+                      <a:off x="0" y="0"/>
+                      <a:ext cx="3902530" cy="2926085"/>
+                    </a:xfrm>
+                    <a:prstGeom prst="rect">
+                      <a:avLst/>
+                    </a:prstGeom>
+                    <a:noFill/>
+                    <a:ln>
+                      <a:noFill/>
+                    </a:ln>
+                  </pic:spPr>
+                </pic:pic>
+              </a:graphicData>
+            </a:graphic>
+          </wp:inline>
+        </w:drawing>
+      </w:r>
+    </w:p>
+    <w:p>
+      <w:pPr>
+        <w:jc w:val="center"/>
+      </w:pPr>
+      <w:r>
+        <w:t>Figure 8</w:t>
+      </w:r>
+    </w:p>
+    <w:p>
+      <w:r>
+        <w:t>From Figure 5-8 we can concludes:</w:t>
+      </w:r>
+    </w:p>
+    <w:p>
+      <w:pPr>
+        <w:pStyle w:val="ListParagraph"/>
+        <w:numPr>
+          <w:ilvl w:val="0"/>
+          <w:numId w:val="1"/>
+        </w:numPr>
+      </w:pPr>
+      <w:r>
+        <w:t>SVR outperforms MMSE at a certain region of SNR, (4-30 dB in figure 5, 4-34 dB in figure 6, 3.8-39 dB in figure 7 and 3.8-42 dB in figure 8). When the number of training data become larger, the SNR that MMSE begins to beat SVR becomes higher.</w:t>
+      </w:r>
+    </w:p>
+    <w:p>
+      <w:pPr>
+        <w:pStyle w:val="ListParagraph"/>
+        <w:numPr>
+          <w:ilvl w:val="0"/>
+          <w:numId w:val="1"/>
+        </w:numPr>
+      </w:pPr>
+      <w:r>
+        <w:t>When SNR increases to infinite, the MSE of MMSE tends to be 0,</w:t>
+      </w:r>
+      <w:r>
+        <w:t xml:space="preserve"> however the MSE of SVR tends to converge to a positive constant.</w:t>
+      </w:r>
+    </w:p>
     <w:sectPr>
       <w:pgSz w:w="12240" w:h="15840"/>
       <w:pgMar w:top="1440" w:right="1800" w:bottom="1440" w:left="1800" w:header="720" w:footer="720" w:gutter="0"/>
@@ -1262,6 +1868,103 @@
     </w:sectPr>
   </w:body>
 </w:document>
+</file>
+
+<file path=word/numbering.xml><?xml version="1.0" encoding="utf-8"?>
+<w:numbering xmlns:wpc="http://schemas.microsoft.com/office/word/2010/wordprocessingCanvas" xmlns:mc="http://schemas.openxmlformats.org/markup-compatibility/2006" xmlns:o="urn:schemas-microsoft-com:office:office" xmlns:r="http://schemas.openxmlformats.org/officeDocument/2006/relationships" xmlns:m="http://schemas.openxmlformats.org/officeDocument/2006/math" xmlns:v="urn:schemas-microsoft-com:vml" xmlns:wp14="http://schemas.microsoft.com/office/word/2010/wordprocessingDrawing" xmlns:wp="http://schemas.openxmlformats.org/drawingml/2006/wordprocessingDrawing" xmlns:w10="urn:schemas-microsoft-com:office:word" xmlns:w="http://schemas.openxmlformats.org/wordprocessingml/2006/main" xmlns:w14="http://schemas.microsoft.com/office/word/2010/wordml" xmlns:w15="http://schemas.microsoft.com/office/word/2012/wordml" xmlns:wpg="http://schemas.microsoft.com/office/word/2010/wordprocessingGroup" xmlns:wpi="http://schemas.microsoft.com/office/word/2010/wordprocessingInk" xmlns:wne="http://schemas.microsoft.com/office/word/2006/wordml" xmlns:wps="http://schemas.microsoft.com/office/word/2010/wordprocessingShape" mc:Ignorable="w14 w15 wp14">
+  <w:abstractNum w:abstractNumId="0">
+    <w:nsid w:val="09023DB0"/>
+    <w:multiLevelType w:val="hybridMultilevel"/>
+    <w:tmpl w:val="EF44C9A0"/>
+    <w:lvl w:ilvl="0" w:tplc="1009000F">
+      <w:start w:val="1"/>
+      <w:numFmt w:val="decimal"/>
+      <w:lvlText w:val="%1."/>
+      <w:lvlJc w:val="left"/>
+      <w:pPr>
+        <w:ind w:left="720" w:hanging="360"/>
+      </w:pPr>
+      <w:rPr>
+        <w:rFonts w:hint="default"/>
+      </w:rPr>
+    </w:lvl>
+    <w:lvl w:ilvl="1" w:tplc="10090019" w:tentative="1">
+      <w:start w:val="1"/>
+      <w:numFmt w:val="lowerLetter"/>
+      <w:lvlText w:val="%2."/>
+      <w:lvlJc w:val="left"/>
+      <w:pPr>
+        <w:ind w:left="1440" w:hanging="360"/>
+      </w:pPr>
+    </w:lvl>
+    <w:lvl w:ilvl="2" w:tplc="1009001B" w:tentative="1">
+      <w:start w:val="1"/>
+      <w:numFmt w:val="lowerRoman"/>
+      <w:lvlText w:val="%3."/>
+      <w:lvlJc w:val="right"/>
+      <w:pPr>
+        <w:ind w:left="2160" w:hanging="180"/>
+      </w:pPr>
+    </w:lvl>
+    <w:lvl w:ilvl="3" w:tplc="1009000F" w:tentative="1">
+      <w:start w:val="1"/>
+      <w:numFmt w:val="decimal"/>
+      <w:lvlText w:val="%4."/>
+      <w:lvlJc w:val="left"/>
+      <w:pPr>
+        <w:ind w:left="2880" w:hanging="360"/>
+      </w:pPr>
+    </w:lvl>
+    <w:lvl w:ilvl="4" w:tplc="10090019" w:tentative="1">
+      <w:start w:val="1"/>
+      <w:numFmt w:val="lowerLetter"/>
+      <w:lvlText w:val="%5."/>
+      <w:lvlJc w:val="left"/>
+      <w:pPr>
+        <w:ind w:left="3600" w:hanging="360"/>
+      </w:pPr>
+    </w:lvl>
+    <w:lvl w:ilvl="5" w:tplc="1009001B" w:tentative="1">
+      <w:start w:val="1"/>
+      <w:numFmt w:val="lowerRoman"/>
+      <w:lvlText w:val="%6."/>
+      <w:lvlJc w:val="right"/>
+      <w:pPr>
+        <w:ind w:left="4320" w:hanging="180"/>
+      </w:pPr>
+    </w:lvl>
+    <w:lvl w:ilvl="6" w:tplc="1009000F" w:tentative="1">
+      <w:start w:val="1"/>
+      <w:numFmt w:val="decimal"/>
+      <w:lvlText w:val="%7."/>
+      <w:lvlJc w:val="left"/>
+      <w:pPr>
+        <w:ind w:left="5040" w:hanging="360"/>
+      </w:pPr>
+    </w:lvl>
+    <w:lvl w:ilvl="7" w:tplc="10090019" w:tentative="1">
+      <w:start w:val="1"/>
+      <w:numFmt w:val="lowerLetter"/>
+      <w:lvlText w:val="%8."/>
+      <w:lvlJc w:val="left"/>
+      <w:pPr>
+        <w:ind w:left="5760" w:hanging="360"/>
+      </w:pPr>
+    </w:lvl>
+    <w:lvl w:ilvl="8" w:tplc="1009001B" w:tentative="1">
+      <w:start w:val="1"/>
+      <w:numFmt w:val="lowerRoman"/>
+      <w:lvlText w:val="%9."/>
+      <w:lvlJc w:val="right"/>
+      <w:pPr>
+        <w:ind w:left="6480" w:hanging="180"/>
+      </w:pPr>
+    </w:lvl>
+  </w:abstractNum>
+  <w:num w:numId="1">
+    <w:abstractNumId w:val="0"/>
+  </w:num>
+</w:numbering>
 </file>
 
 <file path=word/styles.xml><?xml version="1.0" encoding="utf-8"?>
@@ -1658,10 +2361,74 @@
     <w:name w:val="Normal"/>
     <w:qFormat/>
   </w:style>
+  <w:style w:type="paragraph" w:styleId="Heading1">
+    <w:name w:val="heading 1"/>
+    <w:basedOn w:val="Normal"/>
+    <w:next w:val="Normal"/>
+    <w:link w:val="Heading1Char"/>
+    <w:uiPriority w:val="9"/>
+    <w:qFormat/>
+    <w:rsid w:val="009D744A"/>
+    <w:pPr>
+      <w:keepNext/>
+      <w:keepLines/>
+      <w:spacing w:before="240" w:after="0"/>
+      <w:outlineLvl w:val="0"/>
+    </w:pPr>
+    <w:rPr>
+      <w:rFonts w:asciiTheme="majorHAnsi" w:eastAsiaTheme="majorEastAsia" w:hAnsiTheme="majorHAnsi" w:cstheme="majorBidi"/>
+      <w:color w:val="2E74B5" w:themeColor="accent1" w:themeShade="BF"/>
+      <w:sz w:val="32"/>
+      <w:szCs w:val="32"/>
+    </w:rPr>
+  </w:style>
+  <w:style w:type="paragraph" w:styleId="Heading2">
+    <w:name w:val="heading 2"/>
+    <w:basedOn w:val="Normal"/>
+    <w:next w:val="Normal"/>
+    <w:link w:val="Heading2Char"/>
+    <w:uiPriority w:val="9"/>
+    <w:unhideWhenUsed/>
+    <w:qFormat/>
+    <w:rsid w:val="0079007B"/>
+    <w:pPr>
+      <w:keepNext/>
+      <w:keepLines/>
+      <w:spacing w:before="40" w:after="0"/>
+      <w:outlineLvl w:val="1"/>
+    </w:pPr>
+    <w:rPr>
+      <w:rFonts w:asciiTheme="majorHAnsi" w:eastAsiaTheme="majorEastAsia" w:hAnsiTheme="majorHAnsi" w:cstheme="majorBidi"/>
+      <w:color w:val="2E74B5" w:themeColor="accent1" w:themeShade="BF"/>
+      <w:sz w:val="26"/>
+      <w:szCs w:val="26"/>
+    </w:rPr>
+  </w:style>
+  <w:style w:type="paragraph" w:styleId="Heading3">
+    <w:name w:val="heading 3"/>
+    <w:basedOn w:val="Normal"/>
+    <w:next w:val="Normal"/>
+    <w:link w:val="Heading3Char"/>
+    <w:uiPriority w:val="9"/>
+    <w:unhideWhenUsed/>
+    <w:qFormat/>
+    <w:rsid w:val="0079007B"/>
+    <w:pPr>
+      <w:keepNext/>
+      <w:keepLines/>
+      <w:spacing w:before="40" w:after="0"/>
+      <w:outlineLvl w:val="2"/>
+    </w:pPr>
+    <w:rPr>
+      <w:rFonts w:asciiTheme="majorHAnsi" w:eastAsiaTheme="majorEastAsia" w:hAnsiTheme="majorHAnsi" w:cstheme="majorBidi"/>
+      <w:color w:val="1F4D78" w:themeColor="accent1" w:themeShade="7F"/>
+      <w:sz w:val="24"/>
+      <w:szCs w:val="24"/>
+    </w:rPr>
+  </w:style>
   <w:style w:type="character" w:default="1" w:styleId="DefaultParagraphFont">
     <w:name w:val="Default Paragraph Font"/>
     <w:uiPriority w:val="1"/>
-    <w:semiHidden/>
     <w:unhideWhenUsed/>
   </w:style>
   <w:style w:type="table" w:default="1" w:styleId="TableNormal">
@@ -1693,6 +2460,90 @@
     <w:rsid w:val="00E92685"/>
     <w:rPr>
       <w:color w:val="808080"/>
+    </w:rPr>
+  </w:style>
+  <w:style w:type="paragraph" w:styleId="ListParagraph">
+    <w:name w:val="List Paragraph"/>
+    <w:basedOn w:val="Normal"/>
+    <w:uiPriority w:val="34"/>
+    <w:qFormat/>
+    <w:rsid w:val="000C3B53"/>
+    <w:pPr>
+      <w:ind w:left="720"/>
+      <w:contextualSpacing/>
+    </w:pPr>
+  </w:style>
+  <w:style w:type="character" w:customStyle="1" w:styleId="Heading1Char">
+    <w:name w:val="Heading 1 Char"/>
+    <w:basedOn w:val="DefaultParagraphFont"/>
+    <w:link w:val="Heading1"/>
+    <w:uiPriority w:val="9"/>
+    <w:rsid w:val="009D744A"/>
+    <w:rPr>
+      <w:rFonts w:asciiTheme="majorHAnsi" w:eastAsiaTheme="majorEastAsia" w:hAnsiTheme="majorHAnsi" w:cstheme="majorBidi"/>
+      <w:color w:val="2E74B5" w:themeColor="accent1" w:themeShade="BF"/>
+      <w:sz w:val="32"/>
+      <w:szCs w:val="32"/>
+    </w:rPr>
+  </w:style>
+  <w:style w:type="paragraph" w:styleId="Title">
+    <w:name w:val="Title"/>
+    <w:basedOn w:val="Normal"/>
+    <w:next w:val="Normal"/>
+    <w:link w:val="TitleChar"/>
+    <w:uiPriority w:val="10"/>
+    <w:qFormat/>
+    <w:rsid w:val="0079007B"/>
+    <w:pPr>
+      <w:spacing w:after="0" w:line="240" w:lineRule="auto"/>
+      <w:contextualSpacing/>
+    </w:pPr>
+    <w:rPr>
+      <w:rFonts w:asciiTheme="majorHAnsi" w:eastAsiaTheme="majorEastAsia" w:hAnsiTheme="majorHAnsi" w:cstheme="majorBidi"/>
+      <w:spacing w:val="-10"/>
+      <w:kern w:val="28"/>
+      <w:sz w:val="56"/>
+      <w:szCs w:val="56"/>
+    </w:rPr>
+  </w:style>
+  <w:style w:type="character" w:customStyle="1" w:styleId="TitleChar">
+    <w:name w:val="Title Char"/>
+    <w:basedOn w:val="DefaultParagraphFont"/>
+    <w:link w:val="Title"/>
+    <w:uiPriority w:val="10"/>
+    <w:rsid w:val="0079007B"/>
+    <w:rPr>
+      <w:rFonts w:asciiTheme="majorHAnsi" w:eastAsiaTheme="majorEastAsia" w:hAnsiTheme="majorHAnsi" w:cstheme="majorBidi"/>
+      <w:spacing w:val="-10"/>
+      <w:kern w:val="28"/>
+      <w:sz w:val="56"/>
+      <w:szCs w:val="56"/>
+    </w:rPr>
+  </w:style>
+  <w:style w:type="character" w:customStyle="1" w:styleId="Heading2Char">
+    <w:name w:val="Heading 2 Char"/>
+    <w:basedOn w:val="DefaultParagraphFont"/>
+    <w:link w:val="Heading2"/>
+    <w:uiPriority w:val="9"/>
+    <w:rsid w:val="0079007B"/>
+    <w:rPr>
+      <w:rFonts w:asciiTheme="majorHAnsi" w:eastAsiaTheme="majorEastAsia" w:hAnsiTheme="majorHAnsi" w:cstheme="majorBidi"/>
+      <w:color w:val="2E74B5" w:themeColor="accent1" w:themeShade="BF"/>
+      <w:sz w:val="26"/>
+      <w:szCs w:val="26"/>
+    </w:rPr>
+  </w:style>
+  <w:style w:type="character" w:customStyle="1" w:styleId="Heading3Char">
+    <w:name w:val="Heading 3 Char"/>
+    <w:basedOn w:val="DefaultParagraphFont"/>
+    <w:link w:val="Heading3"/>
+    <w:uiPriority w:val="9"/>
+    <w:rsid w:val="0079007B"/>
+    <w:rPr>
+      <w:rFonts w:asciiTheme="majorHAnsi" w:eastAsiaTheme="majorEastAsia" w:hAnsiTheme="majorHAnsi" w:cstheme="majorBidi"/>
+      <w:color w:val="1F4D78" w:themeColor="accent1" w:themeShade="7F"/>
+      <w:sz w:val="24"/>
+      <w:szCs w:val="24"/>
     </w:rPr>
   </w:style>
 </w:styles>

</xml_diff>